<commit_message>
Updated Abhidharma Aruth Desana
</commit_message>
<xml_diff>
--- a/working/a151notes.docx
+++ b/working/a151notes.docx
@@ -2,16 +2,21 @@
 <file path=word/document.xml><?xml version="1.0" encoding="utf-8"?>
 <w:document xmlns:wpc="http://schemas.microsoft.com/office/word/2010/wordprocessingCanvas" xmlns:cx="http://schemas.microsoft.com/office/drawing/2014/chartex" xmlns:cx1="http://schemas.microsoft.com/office/drawing/2015/9/8/chartex" xmlns:cx2="http://schemas.microsoft.com/office/drawing/2015/10/21/chartex" xmlns:cx3="http://schemas.microsoft.com/office/drawing/2016/5/9/chartex" xmlns:cx4="http://schemas.microsoft.com/office/drawing/2016/5/10/chartex" xmlns:cx5="http://schemas.microsoft.com/office/drawing/2016/5/11/chartex" xmlns:cx6="http://schemas.microsoft.com/office/drawing/2016/5/12/chartex" xmlns:cx7="http://schemas.microsoft.com/office/drawing/2016/5/13/chartex" xmlns:cx8="http://schemas.microsoft.com/office/drawing/2016/5/14/chartex" xmlns:mc="http://schemas.openxmlformats.org/markup-compatibility/2006" xmlns:aink="http://schemas.microsoft.com/office/drawing/2016/ink" xmlns:am3d="http://schemas.microsoft.com/office/drawing/2017/model3d" xmlns:o="urn:schemas-microsoft-com:office:office" xmlns:oel="http://schemas.microsoft.com/office/2019/extlst" xmlns:r="http://schemas.openxmlformats.org/officeDocument/2006/relationships" xmlns:m="http://schemas.openxmlformats.org/officeDocument/2006/math" xmlns:v="urn:schemas-microsoft-com:vml" xmlns:wp14="http://schemas.microsoft.com/office/word/2010/wordprocessingDrawing" xmlns:wp="http://schemas.openxmlformats.org/drawingml/2006/wordprocessingDrawing" xmlns:w10="urn:schemas-microsoft-com:office:word" xmlns:w="http://schemas.openxmlformats.org/wordprocessingml/2006/main" xmlns:w14="http://schemas.microsoft.com/office/word/2010/wordml" xmlns:w15="http://schemas.microsoft.com/office/word/2012/wordml" xmlns:w16cex="http://schemas.microsoft.com/office/word/2018/wordml/cex" xmlns:w16cid="http://schemas.microsoft.com/office/word/2016/wordml/cid" xmlns:w16="http://schemas.microsoft.com/office/word/2018/wordml" xmlns:w16du="http://schemas.microsoft.com/office/word/2023/wordml/word16du" xmlns:w16sdtdh="http://schemas.microsoft.com/office/word/2020/wordml/sdtdatahash" xmlns:w16se="http://schemas.microsoft.com/office/word/2015/wordml/symex" xmlns:wpg="http://schemas.microsoft.com/office/word/2010/wordprocessingGroup" xmlns:wpi="http://schemas.microsoft.com/office/word/2010/wordprocessingInk" xmlns:wne="http://schemas.microsoft.com/office/word/2006/wordml" xmlns:wps="http://schemas.microsoft.com/office/word/2010/wordprocessingShape" mc:Ignorable="w14 w15 w16se w16cid w16 w16cex w16sdtdh w16du wp14">
   <w:body>
+    <w:p/>
+    <w:p/>
+    <w:p/>
     <w:p>
       <w:r>
         <w:rPr>
+          <w:rFonts w:cs="Iskoola Pota"/>
           <w:noProof/>
+          <w:cs/>
         </w:rPr>
         <w:drawing>
-          <wp:inline distT="0" distB="0" distL="0" distR="0" wp14:anchorId="29B379AC" wp14:editId="4FEAC3E8">
-            <wp:extent cx="9777730" cy="2313305"/>
+          <wp:inline distT="0" distB="0" distL="0" distR="0" wp14:anchorId="77911039" wp14:editId="278851CB">
+            <wp:extent cx="9777730" cy="2519045"/>
             <wp:effectExtent l="0" t="0" r="0" b="0"/>
-            <wp:docPr id="91090997" name="Picture 2"/>
+            <wp:docPr id="873939497" name="Picture 2"/>
             <wp:cNvGraphicFramePr>
               <a:graphicFrameLocks xmlns:a="http://schemas.openxmlformats.org/drawingml/2006/main" noChangeAspect="1"/>
             </wp:cNvGraphicFramePr>
@@ -40,7 +45,7 @@
                   <pic:spPr bwMode="auto">
                     <a:xfrm>
                       <a:off x="0" y="0"/>
-                      <a:ext cx="9777730" cy="2313305"/>
+                      <a:ext cx="9777730" cy="2519045"/>
                     </a:xfrm>
                     <a:prstGeom prst="rect">
                       <a:avLst/>
@@ -64,15 +69,18 @@
         <w:tblLook w:val="04A0" w:firstRow="1" w:lastRow="0" w:firstColumn="1" w:lastColumn="0" w:noHBand="0" w:noVBand="1"/>
       </w:tblPr>
       <w:tblGrid>
-        <w:gridCol w:w="793"/>
-        <w:gridCol w:w="2251"/>
-        <w:gridCol w:w="1768"/>
-        <w:gridCol w:w="2125"/>
-        <w:gridCol w:w="3531"/>
-        <w:gridCol w:w="3989"/>
-        <w:gridCol w:w="931"/>
+        <w:gridCol w:w="794"/>
+        <w:gridCol w:w="2228"/>
+        <w:gridCol w:w="1771"/>
+        <w:gridCol w:w="2958"/>
+        <w:gridCol w:w="3479"/>
+        <w:gridCol w:w="3257"/>
+        <w:gridCol w:w="901"/>
       </w:tblGrid>
       <w:tr>
+        <w:trPr>
+          <w:tblHeader/>
+        </w:trPr>
         <w:tc>
           <w:tcPr>
             <w:tcW w:w="0" w:type="auto"/>
@@ -1172,7 +1180,6 @@
             <w:pPr>
               <w:rPr>
                 <w:rFonts w:cs="Iskoola Pota"/>
-                <w:cs/>
               </w:rPr>
             </w:pPr>
             <w:r>
@@ -1230,7 +1237,21 @@
                 <w:rFonts w:cs="Iskoola Pota" w:hint="cs"/>
                 <w:cs/>
               </w:rPr>
-              <w:t xml:space="preserve"> සහගත කාය විඥාන වර්ජිත සිත් 71,</w:t>
+              <w:t xml:space="preserve"> සහගත කාය විඥාන වර්ජිත සිත් </w:t>
+            </w:r>
+            <w:r>
+              <w:rPr>
+                <w:rFonts w:cs="Iskoola Pota" w:hint="cs"/>
+                <w:cs/>
+              </w:rPr>
+              <w:t>84</w:t>
+            </w:r>
+            <w:r>
+              <w:rPr>
+                <w:rFonts w:cs="Iskoola Pota" w:hint="cs"/>
+                <w:cs/>
+              </w:rPr>
+              <w:t>,</w:t>
             </w:r>
             <w:r>
               <w:rPr>
@@ -1238,28 +1259,339 @@
               </w:rPr>
               <w:t xml:space="preserve"> </w:t>
             </w:r>
-          </w:p>
+            <w:r>
+              <w:rPr>
+                <w:rFonts w:cs="Iskoola Pota"/>
+              </w:rPr>
+              <w:t xml:space="preserve"> (</w:t>
+            </w:r>
+            <w:r>
+              <w:rPr>
+                <w:rFonts w:ascii="UN-Abhaya" w:hAnsi="UN-Abhaya" w:cs="UN-Abhaya"/>
+                <w:color w:val="000000"/>
+                <w:sz w:val="27"/>
+                <w:szCs w:val="27"/>
+                <w:cs/>
+              </w:rPr>
+              <w:t>ද්වේෂය</w:t>
+            </w:r>
+            <w:r>
+              <w:t xml:space="preserve">, </w:t>
+            </w:r>
+            <w:proofErr w:type="spellStart"/>
+            <w:r>
+              <w:rPr>
+                <w:rFonts w:cs="Iskoola Pota"/>
+                <w:cs/>
+              </w:rPr>
+              <w:t>ඊර්‍ෂ්‍යාව</w:t>
+            </w:r>
+            <w:proofErr w:type="spellEnd"/>
+            <w:r>
+              <w:rPr>
+                <w:rFonts w:cs="Iskoola Pota" w:hint="cs"/>
+                <w:cs/>
+              </w:rPr>
+              <w:t xml:space="preserve">, </w:t>
+            </w:r>
+            <w:proofErr w:type="spellStart"/>
+            <w:r>
+              <w:rPr>
+                <w:rFonts w:cs="Iskoola Pota"/>
+                <w:cs/>
+              </w:rPr>
+              <w:t>මාත්සර්‍ය්‍ය</w:t>
+            </w:r>
+            <w:proofErr w:type="spellEnd"/>
+            <w:r>
+              <w:rPr>
+                <w:rFonts w:cs="Iskoola Pota" w:hint="cs"/>
+                <w:cs/>
+              </w:rPr>
+              <w:t xml:space="preserve">, </w:t>
+            </w:r>
+            <w:proofErr w:type="spellStart"/>
+            <w:r>
+              <w:rPr>
+                <w:rFonts w:cs="Iskoola Pota"/>
+                <w:cs/>
+              </w:rPr>
+              <w:t>කුක්කුච්චය</w:t>
+            </w:r>
+            <w:proofErr w:type="spellEnd"/>
+            <w:r>
+              <w:rPr>
+                <w:rFonts w:cs="Iskoola Pota" w:hint="cs"/>
+                <w:cs/>
+              </w:rPr>
+              <w:t xml:space="preserve">, </w:t>
+            </w:r>
+            <w:r>
+              <w:rPr>
+                <w:rFonts w:cs="Iskoola Pota"/>
+                <w:cs/>
+              </w:rPr>
+              <w:t>විචිකිච්ඡාව</w:t>
+            </w:r>
+            <w:r>
+              <w:rPr>
+                <w:rFonts w:cs="Iskoola Pota" w:hint="cs"/>
+                <w:cs/>
+              </w:rPr>
+              <w:t xml:space="preserve"> වර්ජිත</w:t>
+            </w:r>
+            <w:r>
+              <w:rPr>
+                <w:rFonts w:cs="Iskoola Pota"/>
+              </w:rPr>
+              <w:t xml:space="preserve">) </w:t>
+            </w:r>
+            <w:r>
+              <w:rPr>
+                <w:rFonts w:cs="Iskoola Pota"/>
+                <w:cs/>
+              </w:rPr>
+              <w:t>චෛතසික</w:t>
+            </w:r>
+            <w:r>
+              <w:rPr>
+                <w:rFonts w:cs="Iskoola Pota" w:hint="cs"/>
+                <w:cs/>
+              </w:rPr>
+              <w:t xml:space="preserve"> </w:t>
+            </w:r>
+            <w:r>
+              <w:rPr>
+                <w:rFonts w:cs="Iskoola Pota"/>
+              </w:rPr>
+              <w:t>47</w:t>
+            </w:r>
+            <w:r>
+              <w:rPr>
+                <w:rFonts w:cs="Iskoola Pota" w:hint="cs"/>
+                <w:cs/>
+              </w:rPr>
+              <w:t>,</w:t>
+            </w:r>
+            <w:r>
+              <w:rPr>
+                <w:rFonts w:cs="Iskoola Pota"/>
+              </w:rPr>
+              <w:t xml:space="preserve"> </w:t>
+            </w:r>
+            <w:r>
+              <w:rPr>
+                <w:rFonts w:cs="Iskoola Pota" w:hint="cs"/>
+                <w:cs/>
+              </w:rPr>
+              <w:t xml:space="preserve"> නිර්වාණය</w:t>
+            </w:r>
+          </w:p>
+        </w:tc>
+        <w:tc>
+          <w:tcPr>
+            <w:tcW w:w="0" w:type="auto"/>
+          </w:tcPr>
           <w:p>
             <w:pPr>
               <w:rPr>
                 <w:rFonts w:cs="Iskoola Pota"/>
+                <w:cs/>
               </w:rPr>
             </w:pPr>
-          </w:p>
-          <w:p>
-            <w:pPr>
-              <w:rPr>
-                <w:rFonts w:cs="Iskoola Pota"/>
-              </w:rPr>
-            </w:pPr>
-          </w:p>
-          <w:p/>
-        </w:tc>
-        <w:tc>
-          <w:tcPr>
-            <w:tcW w:w="0" w:type="auto"/>
-          </w:tcPr>
-          <w:p/>
+            <w:proofErr w:type="spellStart"/>
+            <w:r>
+              <w:rPr>
+                <w:rFonts w:hint="cs"/>
+                <w:cs/>
+              </w:rPr>
+              <w:t>ලෝභමූල</w:t>
+            </w:r>
+            <w:proofErr w:type="spellEnd"/>
+            <w:r>
+              <w:rPr>
+                <w:rFonts w:hint="cs"/>
+                <w:cs/>
+              </w:rPr>
+              <w:t xml:space="preserve"> සිත් 8</w:t>
+            </w:r>
+            <w:r>
+              <w:rPr>
+                <w:rFonts w:hint="cs"/>
+              </w:rPr>
+              <w:t>,</w:t>
+            </w:r>
+            <w:r>
+              <w:rPr>
+                <w:rFonts w:hint="cs"/>
+                <w:cs/>
+              </w:rPr>
+              <w:t xml:space="preserve"> මහා කුසල් සිත් 8</w:t>
+            </w:r>
+            <w:r>
+              <w:rPr>
+                <w:rFonts w:hint="cs"/>
+              </w:rPr>
+              <w:t>,</w:t>
+            </w:r>
+            <w:r>
+              <w:rPr>
+                <w:rFonts w:hint="cs"/>
+                <w:cs/>
+              </w:rPr>
+              <w:t xml:space="preserve"> ඥාන </w:t>
+            </w:r>
+            <w:proofErr w:type="spellStart"/>
+            <w:r>
+              <w:rPr>
+                <w:rFonts w:hint="cs"/>
+                <w:cs/>
+              </w:rPr>
+              <w:t>සමප්‍රයුක්ත</w:t>
+            </w:r>
+            <w:proofErr w:type="spellEnd"/>
+            <w:r>
+              <w:rPr>
+                <w:rFonts w:hint="cs"/>
+                <w:cs/>
+              </w:rPr>
+              <w:t xml:space="preserve"> මහා ක්‍රියා සිත් 4</w:t>
+            </w:r>
+            <w:r>
+              <w:rPr>
+                <w:rFonts w:hint="cs"/>
+              </w:rPr>
+              <w:t>,</w:t>
+            </w:r>
+            <w:r>
+              <w:rPr>
+                <w:rFonts w:hint="cs"/>
+                <w:cs/>
+              </w:rPr>
+              <w:t xml:space="preserve"> ලෝකෝත්තර සිත් 8</w:t>
+            </w:r>
+            <w:r>
+              <w:rPr>
+                <w:rFonts w:hint="cs"/>
+              </w:rPr>
+              <w:t>,</w:t>
+            </w:r>
+            <w:r>
+              <w:rPr>
+                <w:rFonts w:hint="cs"/>
+                <w:cs/>
+              </w:rPr>
+              <w:t xml:space="preserve"> </w:t>
+            </w:r>
+            <w:r>
+              <w:rPr>
+                <w:rFonts w:ascii="UN-Abhaya" w:hAnsi="UN-Abhaya" w:cs="UN-Abhaya"/>
+                <w:color w:val="000000"/>
+                <w:sz w:val="27"/>
+                <w:szCs w:val="27"/>
+                <w:cs/>
+              </w:rPr>
+              <w:t>ද්වේෂය</w:t>
+            </w:r>
+            <w:r>
+              <w:t xml:space="preserve">, </w:t>
+            </w:r>
+            <w:proofErr w:type="spellStart"/>
+            <w:r>
+              <w:rPr>
+                <w:rFonts w:cs="Iskoola Pota"/>
+                <w:cs/>
+              </w:rPr>
+              <w:t>ඊර්‍ෂ්‍යාව</w:t>
+            </w:r>
+            <w:proofErr w:type="spellEnd"/>
+            <w:r>
+              <w:rPr>
+                <w:rFonts w:cs="Iskoola Pota" w:hint="cs"/>
+                <w:cs/>
+              </w:rPr>
+              <w:t xml:space="preserve">, </w:t>
+            </w:r>
+            <w:proofErr w:type="spellStart"/>
+            <w:r>
+              <w:rPr>
+                <w:rFonts w:cs="Iskoola Pota"/>
+                <w:cs/>
+              </w:rPr>
+              <w:t>මාත්සර්‍ය්‍ය</w:t>
+            </w:r>
+            <w:proofErr w:type="spellEnd"/>
+            <w:r>
+              <w:rPr>
+                <w:rFonts w:cs="Iskoola Pota" w:hint="cs"/>
+                <w:cs/>
+              </w:rPr>
+              <w:t xml:space="preserve">, </w:t>
+            </w:r>
+            <w:proofErr w:type="spellStart"/>
+            <w:r>
+              <w:rPr>
+                <w:rFonts w:cs="Iskoola Pota"/>
+                <w:cs/>
+              </w:rPr>
+              <w:t>කුක්කුච්චය</w:t>
+            </w:r>
+            <w:proofErr w:type="spellEnd"/>
+            <w:r>
+              <w:rPr>
+                <w:rFonts w:cs="Iskoola Pota" w:hint="cs"/>
+                <w:cs/>
+              </w:rPr>
+              <w:t xml:space="preserve">, </w:t>
+            </w:r>
+            <w:r>
+              <w:rPr>
+                <w:rFonts w:cs="Iskoola Pota"/>
+                <w:cs/>
+              </w:rPr>
+              <w:t>විචිකිච්ඡාව</w:t>
+            </w:r>
+            <w:r>
+              <w:rPr>
+                <w:rFonts w:cs="Iskoola Pota" w:hint="cs"/>
+                <w:cs/>
+              </w:rPr>
+              <w:t xml:space="preserve"> වර්ජිත</w:t>
+            </w:r>
+            <w:r>
+              <w:rPr>
+                <w:rFonts w:cs="Iskoola Pota"/>
+              </w:rPr>
+              <w:t xml:space="preserve"> </w:t>
+            </w:r>
+            <w:r>
+              <w:rPr>
+                <w:rFonts w:cs="Iskoola Pota"/>
+                <w:cs/>
+              </w:rPr>
+              <w:t>චෛතසික</w:t>
+            </w:r>
+            <w:r>
+              <w:rPr>
+                <w:rFonts w:cs="Iskoola Pota" w:hint="cs"/>
+                <w:cs/>
+              </w:rPr>
+              <w:t xml:space="preserve"> </w:t>
+            </w:r>
+            <w:r>
+              <w:rPr>
+                <w:rFonts w:cs="Iskoola Pota"/>
+              </w:rPr>
+              <w:t>4</w:t>
+            </w:r>
+            <w:r>
+              <w:rPr>
+                <w:rFonts w:cs="Iskoola Pota" w:hint="cs"/>
+                <w:cs/>
+              </w:rPr>
+              <w:t>5,</w:t>
+            </w:r>
+          </w:p>
         </w:tc>
         <w:tc>
           <w:tcPr>
@@ -1664,6 +1996,29 @@
             <w:tcW w:w="0" w:type="auto"/>
           </w:tcPr>
           <w:p>
+            <w:proofErr w:type="spellStart"/>
+            <w:r>
+              <w:rPr>
+                <w:rFonts w:cs="Iskoola Pota"/>
+                <w:cs/>
+              </w:rPr>
+              <w:t>අඤ්ඤමඤ්ඤ</w:t>
+            </w:r>
+            <w:proofErr w:type="spellEnd"/>
+            <w:r>
+              <w:rPr>
+                <w:rFonts w:cs="Iskoola Pota" w:hint="cs"/>
+                <w:cs/>
+              </w:rPr>
+              <w:t xml:space="preserve"> </w:t>
+            </w:r>
+            <w:r>
+              <w:rPr>
+                <w:rFonts w:cs="Iskoola Pota" w:hint="cs"/>
+                <w:cs/>
+              </w:rPr>
+              <w:t xml:space="preserve"> </w:t>
+            </w:r>
             <w:r>
               <w:rPr>
                 <w:rFonts w:hint="cs"/>
@@ -1677,13 +2032,49 @@
           <w:tcPr>
             <w:tcW w:w="0" w:type="auto"/>
           </w:tcPr>
-          <w:p/>
-        </w:tc>
-        <w:tc>
-          <w:tcPr>
-            <w:tcW w:w="0" w:type="auto"/>
-          </w:tcPr>
-          <w:p/>
+          <w:p>
+            <w:r>
+              <w:rPr>
+                <w:rFonts w:hint="cs"/>
+                <w:cs/>
+              </w:rPr>
+              <w:t xml:space="preserve">සිත් 89, </w:t>
+            </w:r>
+            <w:r>
+              <w:rPr>
+                <w:rFonts w:cs="Iskoola Pota"/>
+                <w:cs/>
+              </w:rPr>
+              <w:t>චෛතසික</w:t>
+            </w:r>
+            <w:r>
+              <w:rPr>
+                <w:rFonts w:cs="Iskoola Pota" w:hint="cs"/>
+                <w:cs/>
+              </w:rPr>
+              <w:t xml:space="preserve"> 5</w:t>
+            </w:r>
+            <w:r>
+              <w:rPr>
+                <w:rFonts w:cs="Iskoola Pota"/>
+              </w:rPr>
+              <w:t xml:space="preserve">2, </w:t>
+            </w:r>
+          </w:p>
+        </w:tc>
+        <w:tc>
+          <w:tcPr>
+            <w:tcW w:w="0" w:type="auto"/>
+          </w:tcPr>
+          <w:p>
+            <w:r>
+              <w:rPr>
+                <w:rFonts w:hint="cs"/>
+                <w:cs/>
+              </w:rPr>
+              <w:t>සිත් 89</w:t>
+            </w:r>
+          </w:p>
         </w:tc>
         <w:tc>
           <w:tcPr>
@@ -2153,6 +2544,131 @@
         <w:tc>
           <w:tcPr>
             <w:tcW w:w="0" w:type="auto"/>
+            <w:vMerge w:val="restart"/>
+            <w:vAlign w:val="center"/>
+          </w:tcPr>
+          <w:p>
+            <w:pPr>
+              <w:pStyle w:val="ListParagraph"/>
+              <w:numPr>
+                <w:ilvl w:val="0"/>
+                <w:numId w:val="3"/>
+              </w:numPr>
+              <w:ind w:left="361"/>
+              <w:jc w:val="center"/>
+              <w:rPr>
+                <w:rFonts w:cs="Iskoola Pota"/>
+                <w:cs/>
+              </w:rPr>
+            </w:pPr>
+            <w:proofErr w:type="spellStart"/>
+            <w:r>
+              <w:rPr>
+                <w:rFonts w:cs="Iskoola Pota"/>
+                <w:cs/>
+              </w:rPr>
+              <w:t>කම්ම</w:t>
+            </w:r>
+            <w:proofErr w:type="spellEnd"/>
+            <w:r>
+              <w:rPr>
+                <w:rFonts w:cs="Iskoola Pota" w:hint="cs"/>
+                <w:cs/>
+              </w:rPr>
+              <w:t xml:space="preserve"> </w:t>
+            </w:r>
+            <w:proofErr w:type="spellStart"/>
+            <w:r>
+              <w:rPr>
+                <w:rFonts w:hint="cs"/>
+                <w:cs/>
+              </w:rPr>
+              <w:t>පච්චයො</w:t>
+            </w:r>
+            <w:proofErr w:type="spellEnd"/>
+          </w:p>
+        </w:tc>
+        <w:tc>
+          <w:tcPr>
+            <w:tcW w:w="0" w:type="auto"/>
+          </w:tcPr>
+          <w:p>
+            <w:pPr>
+              <w:rPr>
+                <w:rFonts w:hint="cs"/>
+                <w:cs/>
+              </w:rPr>
+            </w:pPr>
+            <w:proofErr w:type="spellStart"/>
+            <w:r>
+              <w:rPr>
+                <w:rFonts w:hint="cs"/>
+                <w:cs/>
+              </w:rPr>
+              <w:t>සහාජාත</w:t>
+            </w:r>
+            <w:proofErr w:type="spellEnd"/>
+            <w:r>
+              <w:rPr>
+                <w:rFonts w:hint="cs"/>
+                <w:cs/>
+              </w:rPr>
+              <w:t xml:space="preserve"> </w:t>
+            </w:r>
+            <w:proofErr w:type="spellStart"/>
+            <w:r>
+              <w:rPr>
+                <w:rFonts w:hint="cs"/>
+                <w:cs/>
+              </w:rPr>
+              <w:t>කර්මප්‍ර</w:t>
+            </w:r>
+            <w:r>
+              <w:rPr>
+                <w:rFonts w:hint="cs"/>
+                <w:cs/>
+              </w:rPr>
+              <w:t>ත්‍යය</w:t>
+            </w:r>
+            <w:proofErr w:type="spellEnd"/>
+          </w:p>
+        </w:tc>
+        <w:tc>
+          <w:tcPr>
+            <w:tcW w:w="0" w:type="auto"/>
+          </w:tcPr>
+          <w:p/>
+        </w:tc>
+        <w:tc>
+          <w:tcPr>
+            <w:tcW w:w="0" w:type="auto"/>
+          </w:tcPr>
+          <w:p/>
+        </w:tc>
+        <w:tc>
+          <w:tcPr>
+            <w:tcW w:w="0" w:type="auto"/>
+          </w:tcPr>
+          <w:p/>
+        </w:tc>
+        <w:tc>
+          <w:tcPr>
+            <w:tcW w:w="0" w:type="auto"/>
+          </w:tcPr>
+          <w:p/>
+        </w:tc>
+      </w:tr>
+      <w:tr>
+        <w:tc>
+          <w:tcPr>
+            <w:tcW w:w="0" w:type="auto"/>
+          </w:tcPr>
+          <w:p/>
+        </w:tc>
+        <w:tc>
+          <w:tcPr>
+            <w:tcW w:w="0" w:type="auto"/>
+            <w:vMerge/>
           </w:tcPr>
           <w:p>
             <w:pPr>
@@ -2163,18 +2679,25 @@
               </w:numPr>
               <w:ind w:left="361"/>
             </w:pPr>
-            <w:proofErr w:type="spellStart"/>
-            <w:r>
-              <w:rPr>
-                <w:rFonts w:cs="Iskoola Pota"/>
-                <w:cs/>
-              </w:rPr>
-              <w:t>කම්ම</w:t>
-            </w:r>
-            <w:proofErr w:type="spellEnd"/>
-            <w:r>
-              <w:rPr>
-                <w:rFonts w:cs="Iskoola Pota" w:hint="cs"/>
+          </w:p>
+        </w:tc>
+        <w:tc>
+          <w:tcPr>
+            <w:tcW w:w="0" w:type="auto"/>
+          </w:tcPr>
+          <w:p>
+            <w:proofErr w:type="spellStart"/>
+            <w:r>
+              <w:rPr>
+                <w:rFonts w:hint="cs"/>
+                <w:cs/>
+              </w:rPr>
+              <w:t>නානාක්‍ෂණික</w:t>
+            </w:r>
+            <w:proofErr w:type="spellEnd"/>
+            <w:r>
+              <w:rPr>
+                <w:rFonts w:hint="cs"/>
                 <w:cs/>
               </w:rPr>
               <w:t xml:space="preserve"> </w:t>
@@ -2185,23 +2708,9 @@
                 <w:rFonts w:hint="cs"/>
                 <w:cs/>
               </w:rPr>
-              <w:t>පච්චයො</w:t>
-            </w:r>
-            <w:proofErr w:type="spellEnd"/>
-          </w:p>
-        </w:tc>
-        <w:tc>
-          <w:tcPr>
-            <w:tcW w:w="0" w:type="auto"/>
-          </w:tcPr>
-          <w:p>
-            <w:r>
-              <w:rPr>
-                <w:rFonts w:hint="cs"/>
-                <w:cs/>
-              </w:rPr>
-              <w:t>ප්‍රත්‍යය</w:t>
-            </w:r>
+              <w:t>කර්මප්‍රත්‍යය</w:t>
+            </w:r>
+            <w:proofErr w:type="spellEnd"/>
           </w:p>
         </w:tc>
         <w:tc>

</xml_diff>

<commit_message>
Added Abhidharma Aruth B42
</commit_message>
<xml_diff>
--- a/working/a151notes.docx
+++ b/working/a151notes.docx
@@ -69,12 +69,12 @@
         <w:tblLook w:val="04A0" w:firstRow="1" w:lastRow="0" w:firstColumn="1" w:lastColumn="0" w:noHBand="0" w:noVBand="1"/>
       </w:tblPr>
       <w:tblGrid>
-        <w:gridCol w:w="794"/>
+        <w:gridCol w:w="793"/>
         <w:gridCol w:w="2228"/>
         <w:gridCol w:w="1771"/>
         <w:gridCol w:w="2958"/>
-        <w:gridCol w:w="3479"/>
-        <w:gridCol w:w="3257"/>
+        <w:gridCol w:w="3478"/>
+        <w:gridCol w:w="3259"/>
         <w:gridCol w:w="901"/>
       </w:tblGrid>
       <w:tr>
@@ -372,7 +372,10 @@
                 <w:rFonts w:hint="cs"/>
                 <w:cs/>
               </w:rPr>
-              <w:t xml:space="preserve"> සිත් 71</w:t>
+              <w:t xml:space="preserve"> සිත් </w:t>
+            </w:r>
+            <w:r>
+              <w:t>71</w:t>
             </w:r>
             <w:r>
               <w:rPr>
@@ -429,7 +432,20 @@
                 <w:rFonts w:cs="Iskoola Pota" w:hint="cs"/>
                 <w:cs/>
               </w:rPr>
-              <w:t xml:space="preserve"> 52,  </w:t>
+              <w:t xml:space="preserve"> </w:t>
+            </w:r>
+            <w:r>
+              <w:rPr>
+                <w:rFonts w:cs="Iskoola Pota"/>
+              </w:rPr>
+              <w:t>52</w:t>
+            </w:r>
+            <w:r>
+              <w:rPr>
+                <w:rFonts w:cs="Iskoola Pota" w:hint="cs"/>
+                <w:cs/>
+              </w:rPr>
+              <w:t xml:space="preserve">,  </w:t>
             </w:r>
             <w:proofErr w:type="spellStart"/>
             <w:r>
@@ -544,14 +560,10 @@
                 <w:rFonts w:hint="cs"/>
                 <w:cs/>
               </w:rPr>
-              <w:t xml:space="preserve"> සිත් 1</w:t>
-            </w:r>
-            <w:r>
-              <w:rPr>
-                <w:rFonts w:hint="cs"/>
-                <w:cs/>
-              </w:rPr>
-              <w:t>8</w:t>
+              <w:t xml:space="preserve"> සිත් </w:t>
+            </w:r>
+            <w:r>
+              <w:t>18</w:t>
             </w:r>
             <w:r>
               <w:rPr>
@@ -601,7 +613,20 @@
                 <w:rFonts w:cs="Iskoola Pota" w:hint="cs"/>
                 <w:cs/>
               </w:rPr>
-              <w:t xml:space="preserve"> 12, </w:t>
+              <w:t xml:space="preserve"> </w:t>
+            </w:r>
+            <w:r>
+              <w:rPr>
+                <w:rFonts w:cs="Iskoola Pota"/>
+              </w:rPr>
+              <w:t>12</w:t>
+            </w:r>
+            <w:r>
+              <w:rPr>
+                <w:rFonts w:cs="Iskoola Pota" w:hint="cs"/>
+                <w:cs/>
+              </w:rPr>
+              <w:t xml:space="preserve">, </w:t>
             </w:r>
             <w:r>
               <w:rPr>
@@ -855,7 +880,20 @@
                 <w:rFonts w:cs="Iskoola Pota" w:hint="cs"/>
                 <w:cs/>
               </w:rPr>
-              <w:t xml:space="preserve"> 52, </w:t>
+              <w:t xml:space="preserve"> 5</w:t>
+            </w:r>
+            <w:r>
+              <w:rPr>
+                <w:rFonts w:cs="Iskoola Pota"/>
+              </w:rPr>
+              <w:t>2</w:t>
+            </w:r>
+            <w:r>
+              <w:rPr>
+                <w:rFonts w:cs="Iskoola Pota" w:hint="cs"/>
+                <w:cs/>
+              </w:rPr>
+              <w:t xml:space="preserve">, </w:t>
             </w:r>
           </w:p>
           <w:p>
@@ -869,7 +907,20 @@
                 <w:rFonts w:cs="Iskoola Pota" w:hint="cs"/>
                 <w:cs/>
               </w:rPr>
-              <w:t>රූප 28</w:t>
+              <w:t xml:space="preserve">රූප </w:t>
+            </w:r>
+            <w:r>
+              <w:rPr>
+                <w:rFonts w:cs="Iskoola Pota"/>
+              </w:rPr>
+              <w:t>2</w:t>
+            </w:r>
+            <w:r>
+              <w:rPr>
+                <w:rFonts w:cs="Iskoola Pota" w:hint="cs"/>
+                <w:cs/>
+              </w:rPr>
+              <w:t>8</w:t>
             </w:r>
             <w:r>
               <w:rPr>
@@ -968,16 +1019,7 @@
                 <w:rFonts w:hint="cs"/>
                 <w:cs/>
               </w:rPr>
-              <w:t xml:space="preserve"> රූප, </w:t>
-            </w:r>
-          </w:p>
-          <w:p>
-            <w:r>
-              <w:rPr>
-                <w:rFonts w:hint="cs"/>
-                <w:cs/>
-              </w:rPr>
-              <w:t xml:space="preserve">බාහිර රූප, </w:t>
+              <w:t xml:space="preserve"> රූප, බාහිර රූප, </w:t>
             </w:r>
             <w:proofErr w:type="spellStart"/>
             <w:r>
@@ -1244,7 +1286,13 @@
                 <w:rFonts w:cs="Iskoola Pota" w:hint="cs"/>
                 <w:cs/>
               </w:rPr>
-              <w:t>84</w:t>
+              <w:t>8</w:t>
+            </w:r>
+            <w:r>
+              <w:rPr>
+                <w:rFonts w:cs="Iskoola Pota"/>
+              </w:rPr>
+              <w:t>4</w:t>
             </w:r>
             <w:r>
               <w:rPr>
@@ -1751,19 +1799,188 @@
           <w:tcPr>
             <w:tcW w:w="0" w:type="auto"/>
           </w:tcPr>
-          <w:p/>
-        </w:tc>
-        <w:tc>
-          <w:tcPr>
-            <w:tcW w:w="0" w:type="auto"/>
-          </w:tcPr>
-          <w:p/>
-        </w:tc>
-        <w:tc>
-          <w:tcPr>
-            <w:tcW w:w="0" w:type="auto"/>
-          </w:tcPr>
-          <w:p/>
+          <w:p>
+            <w:r>
+              <w:rPr>
+                <w:rFonts w:hint="cs"/>
+                <w:cs/>
+              </w:rPr>
+              <w:t xml:space="preserve">සිත් 89, </w:t>
+            </w:r>
+            <w:r>
+              <w:rPr>
+                <w:rFonts w:cs="Iskoola Pota"/>
+                <w:cs/>
+              </w:rPr>
+              <w:t>චෛතසික</w:t>
+            </w:r>
+            <w:r>
+              <w:rPr>
+                <w:rFonts w:cs="Iskoola Pota" w:hint="cs"/>
+                <w:cs/>
+              </w:rPr>
+              <w:t xml:space="preserve"> 5</w:t>
+            </w:r>
+            <w:r>
+              <w:rPr>
+                <w:rFonts w:cs="Iskoola Pota"/>
+              </w:rPr>
+              <w:t>2</w:t>
+            </w:r>
+          </w:p>
+        </w:tc>
+        <w:tc>
+          <w:tcPr>
+            <w:tcW w:w="0" w:type="auto"/>
+          </w:tcPr>
+          <w:p>
+            <w:r>
+              <w:rPr>
+                <w:rFonts w:hint="cs"/>
+                <w:cs/>
+              </w:rPr>
+              <w:t xml:space="preserve">සිත් 89, </w:t>
+            </w:r>
+            <w:r>
+              <w:rPr>
+                <w:rFonts w:cs="Iskoola Pota"/>
+                <w:cs/>
+              </w:rPr>
+              <w:t>චෛතසික</w:t>
+            </w:r>
+            <w:r>
+              <w:rPr>
+                <w:rFonts w:cs="Iskoola Pota" w:hint="cs"/>
+                <w:cs/>
+              </w:rPr>
+              <w:t xml:space="preserve"> 5</w:t>
+            </w:r>
+            <w:r>
+              <w:rPr>
+                <w:rFonts w:cs="Iskoola Pota"/>
+              </w:rPr>
+              <w:t>2</w:t>
+            </w:r>
+          </w:p>
+        </w:tc>
+        <w:tc>
+          <w:tcPr>
+            <w:tcW w:w="0" w:type="auto"/>
+          </w:tcPr>
+          <w:p>
+            <w:proofErr w:type="spellStart"/>
+            <w:r>
+              <w:rPr>
+                <w:rFonts w:hint="cs"/>
+                <w:cs/>
+              </w:rPr>
+              <w:t>චිත්තජ</w:t>
+            </w:r>
+            <w:proofErr w:type="spellEnd"/>
+            <w:r>
+              <w:rPr>
+                <w:rFonts w:hint="cs"/>
+                <w:cs/>
+              </w:rPr>
+              <w:t xml:space="preserve"> රූප, ප්‍රතිසන්ධී </w:t>
+            </w:r>
+            <w:proofErr w:type="spellStart"/>
+            <w:r>
+              <w:rPr>
+                <w:rFonts w:hint="cs"/>
+                <w:cs/>
+              </w:rPr>
+              <w:t>කර්මජ</w:t>
+            </w:r>
+            <w:proofErr w:type="spellEnd"/>
+            <w:r>
+              <w:rPr>
+                <w:rFonts w:hint="cs"/>
+                <w:cs/>
+              </w:rPr>
+              <w:t xml:space="preserve"> රූප, බාහිර රූප, </w:t>
+            </w:r>
+            <w:proofErr w:type="spellStart"/>
+            <w:r>
+              <w:rPr>
+                <w:rFonts w:hint="cs"/>
+                <w:cs/>
+              </w:rPr>
+              <w:t>ආහාරජ</w:t>
+            </w:r>
+            <w:proofErr w:type="spellEnd"/>
+            <w:r>
+              <w:rPr>
+                <w:rFonts w:hint="cs"/>
+                <w:cs/>
+              </w:rPr>
+              <w:t xml:space="preserve"> රූප, </w:t>
+            </w:r>
+            <w:proofErr w:type="spellStart"/>
+            <w:r>
+              <w:rPr>
+                <w:rFonts w:hint="cs"/>
+                <w:cs/>
+              </w:rPr>
+              <w:t>ඍතුජ</w:t>
+            </w:r>
+            <w:proofErr w:type="spellEnd"/>
+            <w:r>
+              <w:rPr>
+                <w:rFonts w:hint="cs"/>
+                <w:cs/>
+              </w:rPr>
+              <w:t xml:space="preserve"> රූප, </w:t>
+            </w:r>
+            <w:proofErr w:type="spellStart"/>
+            <w:r>
+              <w:rPr>
+                <w:rFonts w:hint="cs"/>
+                <w:cs/>
+              </w:rPr>
+              <w:t>අසංඥ</w:t>
+            </w:r>
+            <w:proofErr w:type="spellEnd"/>
+            <w:r>
+              <w:rPr>
+                <w:rFonts w:hint="cs"/>
+                <w:cs/>
+              </w:rPr>
+              <w:t xml:space="preserve"> සත්ව </w:t>
+            </w:r>
+            <w:proofErr w:type="spellStart"/>
+            <w:r>
+              <w:rPr>
+                <w:rFonts w:hint="cs"/>
+                <w:cs/>
+              </w:rPr>
+              <w:t>කර්මජ</w:t>
+            </w:r>
+            <w:proofErr w:type="spellEnd"/>
+            <w:r>
+              <w:rPr>
+                <w:rFonts w:hint="cs"/>
+                <w:cs/>
+              </w:rPr>
+              <w:t xml:space="preserve"> රූප, ප්‍රවෘත්ති ක</w:t>
+            </w:r>
+            <w:proofErr w:type="spellStart"/>
+            <w:r>
+              <w:rPr>
+                <w:rFonts w:hint="cs"/>
+                <w:cs/>
+              </w:rPr>
+              <w:t>ර්මජ</w:t>
+            </w:r>
+            <w:proofErr w:type="spellEnd"/>
+            <w:r>
+              <w:rPr>
+                <w:rFonts w:hint="cs"/>
+                <w:cs/>
+              </w:rPr>
+              <w:t xml:space="preserve"> රූප</w:t>
+            </w:r>
+          </w:p>
         </w:tc>
         <w:tc>
           <w:tcPr>
@@ -1837,19 +2054,188 @@
           <w:tcPr>
             <w:tcW w:w="0" w:type="auto"/>
           </w:tcPr>
-          <w:p/>
-        </w:tc>
-        <w:tc>
-          <w:tcPr>
-            <w:tcW w:w="0" w:type="auto"/>
-          </w:tcPr>
-          <w:p/>
-        </w:tc>
-        <w:tc>
-          <w:tcPr>
-            <w:tcW w:w="0" w:type="auto"/>
-          </w:tcPr>
-          <w:p/>
+          <w:p>
+            <w:r>
+              <w:rPr>
+                <w:rFonts w:hint="cs"/>
+                <w:cs/>
+              </w:rPr>
+              <w:t xml:space="preserve">සිත් 89, </w:t>
+            </w:r>
+            <w:r>
+              <w:rPr>
+                <w:rFonts w:cs="Iskoola Pota"/>
+                <w:cs/>
+              </w:rPr>
+              <w:t>චෛතසික</w:t>
+            </w:r>
+            <w:r>
+              <w:rPr>
+                <w:rFonts w:cs="Iskoola Pota" w:hint="cs"/>
+                <w:cs/>
+              </w:rPr>
+              <w:t xml:space="preserve"> 5</w:t>
+            </w:r>
+            <w:r>
+              <w:rPr>
+                <w:rFonts w:cs="Iskoola Pota"/>
+              </w:rPr>
+              <w:t>2</w:t>
+            </w:r>
+          </w:p>
+        </w:tc>
+        <w:tc>
+          <w:tcPr>
+            <w:tcW w:w="0" w:type="auto"/>
+          </w:tcPr>
+          <w:p>
+            <w:r>
+              <w:rPr>
+                <w:rFonts w:hint="cs"/>
+                <w:cs/>
+              </w:rPr>
+              <w:t xml:space="preserve">සිත් 89, </w:t>
+            </w:r>
+            <w:r>
+              <w:rPr>
+                <w:rFonts w:cs="Iskoola Pota"/>
+                <w:cs/>
+              </w:rPr>
+              <w:t>චෛතසික</w:t>
+            </w:r>
+            <w:r>
+              <w:rPr>
+                <w:rFonts w:cs="Iskoola Pota" w:hint="cs"/>
+                <w:cs/>
+              </w:rPr>
+              <w:t xml:space="preserve"> 5</w:t>
+            </w:r>
+            <w:r>
+              <w:rPr>
+                <w:rFonts w:cs="Iskoola Pota"/>
+              </w:rPr>
+              <w:t>2</w:t>
+            </w:r>
+          </w:p>
+        </w:tc>
+        <w:tc>
+          <w:tcPr>
+            <w:tcW w:w="0" w:type="auto"/>
+          </w:tcPr>
+          <w:p>
+            <w:proofErr w:type="spellStart"/>
+            <w:r>
+              <w:rPr>
+                <w:rFonts w:hint="cs"/>
+                <w:cs/>
+              </w:rPr>
+              <w:t>චිත්තජ</w:t>
+            </w:r>
+            <w:proofErr w:type="spellEnd"/>
+            <w:r>
+              <w:rPr>
+                <w:rFonts w:hint="cs"/>
+                <w:cs/>
+              </w:rPr>
+              <w:t xml:space="preserve"> රූප, ප්‍රතිසන්ධී </w:t>
+            </w:r>
+            <w:proofErr w:type="spellStart"/>
+            <w:r>
+              <w:rPr>
+                <w:rFonts w:hint="cs"/>
+                <w:cs/>
+              </w:rPr>
+              <w:t>කර්මජ</w:t>
+            </w:r>
+            <w:proofErr w:type="spellEnd"/>
+            <w:r>
+              <w:rPr>
+                <w:rFonts w:hint="cs"/>
+                <w:cs/>
+              </w:rPr>
+              <w:t xml:space="preserve"> රූප, බාහිර රූප, </w:t>
+            </w:r>
+            <w:proofErr w:type="spellStart"/>
+            <w:r>
+              <w:rPr>
+                <w:rFonts w:hint="cs"/>
+                <w:cs/>
+              </w:rPr>
+              <w:t>ආහාරජ</w:t>
+            </w:r>
+            <w:proofErr w:type="spellEnd"/>
+            <w:r>
+              <w:rPr>
+                <w:rFonts w:hint="cs"/>
+                <w:cs/>
+              </w:rPr>
+              <w:t xml:space="preserve"> රූප, </w:t>
+            </w:r>
+            <w:proofErr w:type="spellStart"/>
+            <w:r>
+              <w:rPr>
+                <w:rFonts w:hint="cs"/>
+                <w:cs/>
+              </w:rPr>
+              <w:t>ඍතුජ</w:t>
+            </w:r>
+            <w:proofErr w:type="spellEnd"/>
+            <w:r>
+              <w:rPr>
+                <w:rFonts w:hint="cs"/>
+                <w:cs/>
+              </w:rPr>
+              <w:t xml:space="preserve"> රූප, </w:t>
+            </w:r>
+            <w:proofErr w:type="spellStart"/>
+            <w:r>
+              <w:rPr>
+                <w:rFonts w:hint="cs"/>
+                <w:cs/>
+              </w:rPr>
+              <w:t>අසංඥ</w:t>
+            </w:r>
+            <w:proofErr w:type="spellEnd"/>
+            <w:r>
+              <w:rPr>
+                <w:rFonts w:hint="cs"/>
+                <w:cs/>
+              </w:rPr>
+              <w:t xml:space="preserve"> සත්ව </w:t>
+            </w:r>
+            <w:proofErr w:type="spellStart"/>
+            <w:r>
+              <w:rPr>
+                <w:rFonts w:hint="cs"/>
+                <w:cs/>
+              </w:rPr>
+              <w:t>කර්මජ</w:t>
+            </w:r>
+            <w:proofErr w:type="spellEnd"/>
+            <w:r>
+              <w:rPr>
+                <w:rFonts w:hint="cs"/>
+                <w:cs/>
+              </w:rPr>
+              <w:t xml:space="preserve"> රූප, ප්‍රවෘත්ති </w:t>
+            </w:r>
+            <w:proofErr w:type="spellStart"/>
+            <w:r>
+              <w:rPr>
+                <w:rFonts w:hint="cs"/>
+                <w:cs/>
+              </w:rPr>
+              <w:t>කර්මජ</w:t>
+            </w:r>
+            <w:proofErr w:type="spellEnd"/>
+            <w:r>
+              <w:rPr>
+                <w:rFonts w:hint="cs"/>
+                <w:cs/>
+              </w:rPr>
+              <w:t xml:space="preserve"> රූප</w:t>
+            </w:r>
+          </w:p>
         </w:tc>
         <w:tc>
           <w:tcPr>
@@ -2595,7 +2981,6 @@
           <w:p>
             <w:pPr>
               <w:rPr>
-                <w:rFonts w:hint="cs"/>
                 <w:cs/>
               </w:rPr>
             </w:pPr>
@@ -2621,14 +3006,7 @@
                 <w:rFonts w:hint="cs"/>
                 <w:cs/>
               </w:rPr>
-              <w:t>කර්මප්‍ර</w:t>
-            </w:r>
-            <w:r>
-              <w:rPr>
-                <w:rFonts w:hint="cs"/>
-                <w:cs/>
-              </w:rPr>
-              <w:t>ත්‍යය</w:t>
+              <w:t>කර්මප්‍රත්‍යය</w:t>
             </w:r>
             <w:proofErr w:type="spellEnd"/>
           </w:p>

</xml_diff>